<commit_message>
Stubbed Out Encryption and Secret Splitting
Stubbed out the method calls necessary for the encryption process.
Wrote method to split the secret image into three new images based on
red, green, and blue concentrations.
</commit_message>
<xml_diff>
--- a/Documentation/Iteration 5/Masters - Iteration 5 Summary.docx
+++ b/Documentation/Iteration 5/Masters - Iteration 5 Summary.docx
@@ -734,13 +734,7 @@
               <w:t xml:space="preserve">Tuesday, </w:t>
             </w:r>
             <w:r>
-              <w:t>January</w:t>
-            </w:r>
-            <w:r>
-              <w:t xml:space="preserve"> 5</w:t>
-            </w:r>
-            <w:r>
-              <w:t>th</w:t>
+              <w:t>January 5th</w:t>
             </w:r>
           </w:p>
         </w:tc>
@@ -775,13 +769,7 @@
               <w:t xml:space="preserve">Wednesday, </w:t>
             </w:r>
             <w:r>
-              <w:t>January</w:t>
-            </w:r>
-            <w:r>
-              <w:t xml:space="preserve"> 6</w:t>
-            </w:r>
-            <w:r>
-              <w:t>th</w:t>
+              <w:t>January 6th</w:t>
             </w:r>
           </w:p>
         </w:tc>
@@ -812,13 +800,7 @@
               <w:t xml:space="preserve">Thursday, </w:t>
             </w:r>
             <w:r>
-              <w:t>January</w:t>
-            </w:r>
-            <w:r>
-              <w:t xml:space="preserve"> 7</w:t>
-            </w:r>
-            <w:r>
-              <w:t>th</w:t>
+              <w:t>January 7th</w:t>
             </w:r>
           </w:p>
         </w:tc>
@@ -849,13 +831,7 @@
               <w:t xml:space="preserve">Friday, </w:t>
             </w:r>
             <w:r>
-              <w:t>January</w:t>
-            </w:r>
-            <w:r>
-              <w:t xml:space="preserve"> 8</w:t>
-            </w:r>
-            <w:r>
-              <w:t>th</w:t>
+              <w:t>January 8th</w:t>
             </w:r>
           </w:p>
         </w:tc>
@@ -948,13 +924,7 @@
               <w:t xml:space="preserve">Saturday, </w:t>
             </w:r>
             <w:r>
-              <w:t>January</w:t>
-            </w:r>
-            <w:r>
-              <w:t xml:space="preserve"> 9</w:t>
-            </w:r>
-            <w:r>
-              <w:t>th</w:t>
+              <w:t>January 9th</w:t>
             </w:r>
           </w:p>
         </w:tc>
@@ -981,13 +951,7 @@
               <w:t xml:space="preserve">Sunday, </w:t>
             </w:r>
             <w:r>
-              <w:t>January</w:t>
-            </w:r>
-            <w:r>
-              <w:t xml:space="preserve"> 10</w:t>
-            </w:r>
-            <w:r>
-              <w:t>th</w:t>
+              <w:t>January 10th</w:t>
             </w:r>
           </w:p>
         </w:tc>
@@ -1014,13 +978,7 @@
               <w:t xml:space="preserve">Monday, </w:t>
             </w:r>
             <w:r>
-              <w:t>January</w:t>
-            </w:r>
-            <w:r>
-              <w:t xml:space="preserve"> 11</w:t>
-            </w:r>
-            <w:r>
-              <w:t>th</w:t>
+              <w:t>January 11th</w:t>
             </w:r>
           </w:p>
         </w:tc>
@@ -1047,13 +1005,7 @@
               <w:t xml:space="preserve">Tuesday, </w:t>
             </w:r>
             <w:r>
-              <w:t>January</w:t>
-            </w:r>
-            <w:r>
-              <w:t xml:space="preserve"> 12</w:t>
-            </w:r>
-            <w:r>
-              <w:t>th</w:t>
+              <w:t>January 12th</w:t>
             </w:r>
           </w:p>
         </w:tc>
@@ -1080,13 +1032,7 @@
               <w:t xml:space="preserve">Wednesday, </w:t>
             </w:r>
             <w:r>
-              <w:t>January</w:t>
-            </w:r>
-            <w:r>
-              <w:t xml:space="preserve"> 13</w:t>
-            </w:r>
-            <w:r>
-              <w:t>th</w:t>
+              <w:t>January 13th</w:t>
             </w:r>
           </w:p>
         </w:tc>
@@ -1113,13 +1059,7 @@
               <w:t xml:space="preserve">Thursday, </w:t>
             </w:r>
             <w:r>
-              <w:t xml:space="preserve">January </w:t>
-            </w:r>
-            <w:r>
-              <w:t>1</w:t>
-            </w:r>
-            <w:r>
-              <w:t>4th</w:t>
+              <w:t>January 14th</w:t>
             </w:r>
           </w:p>
         </w:tc>
@@ -1146,13 +1086,7 @@
               <w:t xml:space="preserve">Friday, </w:t>
             </w:r>
             <w:r>
-              <w:t>January</w:t>
-            </w:r>
-            <w:r>
-              <w:t xml:space="preserve"> 15</w:t>
-            </w:r>
-            <w:r>
-              <w:t>th</w:t>
+              <w:t>January 15th</w:t>
             </w:r>
           </w:p>
         </w:tc>
@@ -1238,13 +1172,7 @@
               <w:t xml:space="preserve">Saturday, </w:t>
             </w:r>
             <w:r>
-              <w:t>January</w:t>
-            </w:r>
-            <w:r>
-              <w:t xml:space="preserve"> 16</w:t>
-            </w:r>
-            <w:r>
-              <w:t>th</w:t>
+              <w:t>January 16th</w:t>
             </w:r>
           </w:p>
         </w:tc>
@@ -1271,13 +1199,7 @@
               <w:t xml:space="preserve">Sunday, </w:t>
             </w:r>
             <w:r>
-              <w:t>January</w:t>
-            </w:r>
-            <w:r>
-              <w:t xml:space="preserve"> 17</w:t>
-            </w:r>
-            <w:r>
-              <w:t>th</w:t>
+              <w:t>January 17th</w:t>
             </w:r>
           </w:p>
         </w:tc>
@@ -1304,13 +1226,7 @@
               <w:t xml:space="preserve">Monday, </w:t>
             </w:r>
             <w:r>
-              <w:t>January</w:t>
-            </w:r>
-            <w:r>
-              <w:t xml:space="preserve"> 18</w:t>
-            </w:r>
-            <w:r>
-              <w:t>th</w:t>
+              <w:t>January 18th</w:t>
             </w:r>
           </w:p>
         </w:tc>
@@ -1337,13 +1253,7 @@
               <w:t xml:space="preserve">Tuesday, </w:t>
             </w:r>
             <w:r>
-              <w:t>January</w:t>
-            </w:r>
-            <w:r>
-              <w:t xml:space="preserve"> 19</w:t>
-            </w:r>
-            <w:r>
-              <w:t>th</w:t>
+              <w:t>January 19th</w:t>
             </w:r>
           </w:p>
         </w:tc>
@@ -1370,13 +1280,7 @@
               <w:t xml:space="preserve">Wednesday, </w:t>
             </w:r>
             <w:r>
-              <w:t>January</w:t>
-            </w:r>
-            <w:r>
-              <w:t xml:space="preserve"> 20</w:t>
-            </w:r>
-            <w:r>
-              <w:t>th</w:t>
+              <w:t>January 20th</w:t>
             </w:r>
           </w:p>
         </w:tc>
@@ -1403,10 +1307,7 @@
               <w:t xml:space="preserve">Thursday, </w:t>
             </w:r>
             <w:r>
-              <w:t>January</w:t>
-            </w:r>
-            <w:r>
-              <w:t xml:space="preserve"> 21st</w:t>
+              <w:t>January 21st</w:t>
             </w:r>
           </w:p>
         </w:tc>
@@ -1433,10 +1334,7 @@
               <w:t xml:space="preserve">Friday, </w:t>
             </w:r>
             <w:r>
-              <w:t>January</w:t>
-            </w:r>
-            <w:r>
-              <w:t xml:space="preserve"> 22nd</w:t>
+              <w:t>January 22nd</w:t>
             </w:r>
           </w:p>
         </w:tc>
@@ -1525,10 +1423,7 @@
               <w:t xml:space="preserve">Saturday, </w:t>
             </w:r>
             <w:r>
-              <w:t>January</w:t>
-            </w:r>
-            <w:r>
-              <w:t xml:space="preserve"> 23rd</w:t>
+              <w:t>January 23rd</w:t>
             </w:r>
           </w:p>
         </w:tc>
@@ -1555,13 +1450,7 @@
               <w:t xml:space="preserve">Sunday, </w:t>
             </w:r>
             <w:r>
-              <w:t xml:space="preserve">January </w:t>
-            </w:r>
-            <w:r>
-              <w:t>2</w:t>
-            </w:r>
-            <w:r>
-              <w:t>4th</w:t>
+              <w:t>January 24th</w:t>
             </w:r>
           </w:p>
         </w:tc>
@@ -1588,13 +1477,7 @@
               <w:t xml:space="preserve">Monday, </w:t>
             </w:r>
             <w:r>
-              <w:t>January</w:t>
-            </w:r>
-            <w:r>
-              <w:t xml:space="preserve"> 25</w:t>
-            </w:r>
-            <w:r>
-              <w:t>th</w:t>
+              <w:t>January 25th</w:t>
             </w:r>
           </w:p>
         </w:tc>
@@ -1621,13 +1504,7 @@
               <w:t xml:space="preserve">Tuesday, </w:t>
             </w:r>
             <w:r>
-              <w:t>January</w:t>
-            </w:r>
-            <w:r>
-              <w:t xml:space="preserve"> 26</w:t>
-            </w:r>
-            <w:r>
-              <w:t>th</w:t>
+              <w:t>January 26th</w:t>
             </w:r>
           </w:p>
         </w:tc>
@@ -1654,13 +1531,7 @@
               <w:t xml:space="preserve">Wednesday, </w:t>
             </w:r>
             <w:r>
-              <w:t>January</w:t>
-            </w:r>
-            <w:r>
-              <w:t xml:space="preserve"> 27</w:t>
-            </w:r>
-            <w:r>
-              <w:t>th</w:t>
+              <w:t>January 27th</w:t>
             </w:r>
           </w:p>
         </w:tc>
@@ -1687,13 +1558,7 @@
               <w:t xml:space="preserve">Thursday, </w:t>
             </w:r>
             <w:r>
-              <w:t>January</w:t>
-            </w:r>
-            <w:r>
-              <w:t xml:space="preserve"> 28</w:t>
-            </w:r>
-            <w:r>
-              <w:t>th</w:t>
+              <w:t>January 28th</w:t>
             </w:r>
           </w:p>
         </w:tc>
@@ -1720,13 +1585,7 @@
               <w:t xml:space="preserve">Friday, </w:t>
             </w:r>
             <w:r>
-              <w:t>January</w:t>
-            </w:r>
-            <w:r>
-              <w:t xml:space="preserve"> 29</w:t>
-            </w:r>
-            <w:r>
-              <w:t>th</w:t>
+              <w:t>January 29th</w:t>
             </w:r>
           </w:p>
         </w:tc>
@@ -2054,10 +1913,7 @@
     </w:p>
     <w:p>
       <w:r>
-        <w:t>In iteration 4</w:t>
-      </w:r>
-      <w:r>
-        <w:t>, I decided to focus on researching techniques for encrypting color images.  The most promising technique I found came from Varalakshmi, R, and Parameswari, and it utilized Visual Information Pixel (VIP) synchronization.  VIP synchronization helps hide the secret image pixel information inside the innocent pixels.  The process for encrypting a secret image is as follows:</w:t>
+        <w:t>In iteration 4, I decided to focus on researching techniques for encrypting color images.  The most promising technique I found came from Varalakshmi, R, and Parameswari, and it utilized Visual Information Pixel (VIP) synchronization.  VIP synchronization helps hide the secret image pixel information inside the innocent pixels.  The process for encrypting a secret image is as follows:</w:t>
       </w:r>
     </w:p>
     <w:p>
@@ -2135,36 +1991,46 @@
     </w:p>
     <w:p>
       <w:r>
-        <w:t>TBD</w:t>
-      </w:r>
-    </w:p>
-    <w:p>
-      <w:pPr>
-        <w:pStyle w:val="Heading1"/>
-      </w:pPr>
-      <w:r>
-        <w:t>Test</w:t>
-      </w:r>
-    </w:p>
-    <w:p>
-      <w:r>
-        <w:t>TBD</w:t>
-      </w:r>
-    </w:p>
-    <w:p>
-      <w:pPr>
-        <w:pStyle w:val="Heading1"/>
-      </w:pPr>
-      <w:r>
-        <w:t>Post Mortem</w:t>
-      </w:r>
-    </w:p>
-    <w:p>
-      <w:r>
-        <w:t>TBD</w:t>
+        <w:t>Began construction with fixing decryption to XOR the pixels.</w:t>
+      </w:r>
+    </w:p>
+    <w:p>
+      <w:r>
+        <w:t>Then stubbed out the functions to be made for the new encryption process.  The stubs were placed in the encryptImage() method.</w:t>
+      </w:r>
+    </w:p>
+    <w:p>
+      <w:r>
+        <w:t>Wrote code to split secret image into three images based on red, green, and blue.</w:t>
       </w:r>
       <w:bookmarkStart w:id="0" w:name="_GoBack"/>
       <w:bookmarkEnd w:id="0"/>
+    </w:p>
+    <w:p>
+      <w:pPr>
+        <w:pStyle w:val="Heading1"/>
+      </w:pPr>
+      <w:r>
+        <w:t>Test</w:t>
+      </w:r>
+    </w:p>
+    <w:p>
+      <w:r>
+        <w:t>TBD</w:t>
+      </w:r>
+    </w:p>
+    <w:p>
+      <w:pPr>
+        <w:pStyle w:val="Heading1"/>
+      </w:pPr>
+      <w:r>
+        <w:t>Post Mortem</w:t>
+      </w:r>
+    </w:p>
+    <w:p>
+      <w:r>
+        <w:t>TBD</w:t>
+      </w:r>
     </w:p>
     <w:p>
       <w:pPr>
@@ -4617,7 +4483,7 @@
   <a:extraClrSchemeLst/>
   <a:extLst>
     <a:ext uri="{05A4C25C-085E-4340-85A3-A5531E510DB2}">
-      <thm15:themeFamily xmlns:thm15="http://schemas.microsoft.com/office/thememl/2012/main" xmlns="" name="Office Theme" id="{62F939B6-93AF-4DB8-9C6B-D6C7DFDC589F}" vid="{4A3C46E8-61CC-4603-A589-7422A47A8E4A}"/>
+      <thm15:themeFamily xmlns="" xmlns:thm15="http://schemas.microsoft.com/office/thememl/2012/main" name="Office Theme" id="{62F939B6-93AF-4DB8-9C6B-D6C7DFDC589F}" vid="{4A3C46E8-61CC-4603-A589-7422A47A8E4A}"/>
     </a:ext>
   </a:extLst>
 </a:theme>
@@ -4628,7 +4494,7 @@
 </file>
 
 <file path=customXml/itemProps1.xml><?xml version="1.0" encoding="utf-8"?>
-<ds:datastoreItem xmlns:ds="http://schemas.openxmlformats.org/officeDocument/2006/customXml" ds:itemID="{3312F3BC-DE42-D64F-8F65-0372D8FBB000}">
+<ds:datastoreItem xmlns:ds="http://schemas.openxmlformats.org/officeDocument/2006/customXml" ds:itemID="{503EA15B-4427-6B46-9A51-F2AB1FDFD97A}">
   <ds:schemaRefs>
     <ds:schemaRef ds:uri="http://schemas.openxmlformats.org/officeDocument/2006/bibliography"/>
   </ds:schemaRefs>

</xml_diff>

<commit_message>
Update hours and Cliff-Noted Construction
See subject.
</commit_message>
<xml_diff>
--- a/Documentation/Iteration 5/Masters - Iteration 5 Summary.docx
+++ b/Documentation/Iteration 5/Masters - Iteration 5 Summary.docx
@@ -1332,8 +1332,6 @@
             <w:r>
               <w:t>4</w:t>
             </w:r>
-            <w:bookmarkStart w:id="0" w:name="_GoBack"/>
-            <w:bookmarkEnd w:id="0"/>
           </w:p>
         </w:tc>
       </w:tr>
@@ -1357,15 +1355,19 @@
           </w:tcPr>
           <w:p>
             <w:r>
-              <w:t>3</w:t>
-            </w:r>
-          </w:p>
-        </w:tc>
-        <w:tc>
-          <w:tcPr>
-            <w:tcW w:w="3192" w:type="dxa"/>
-          </w:tcPr>
-          <w:p/>
+              <w:t>2</w:t>
+            </w:r>
+          </w:p>
+        </w:tc>
+        <w:tc>
+          <w:tcPr>
+            <w:tcW w:w="3192" w:type="dxa"/>
+          </w:tcPr>
+          <w:p>
+            <w:r>
+              <w:t>1</w:t>
+            </w:r>
+          </w:p>
         </w:tc>
       </w:tr>
       <w:tr>
@@ -1396,7 +1398,11 @@
           <w:tcPr>
             <w:tcW w:w="3192" w:type="dxa"/>
           </w:tcPr>
-          <w:p/>
+          <w:p>
+            <w:r>
+              <w:t>3</w:t>
+            </w:r>
+          </w:p>
         </w:tc>
       </w:tr>
       <w:tr>
@@ -1427,7 +1433,11 @@
           <w:tcPr>
             <w:tcW w:w="3192" w:type="dxa"/>
           </w:tcPr>
-          <w:p/>
+          <w:p>
+            <w:r>
+              <w:t>0</w:t>
+            </w:r>
+          </w:p>
         </w:tc>
       </w:tr>
       <w:tr>
@@ -1458,7 +1468,11 @@
           <w:tcPr>
             <w:tcW w:w="3192" w:type="dxa"/>
           </w:tcPr>
-          <w:p/>
+          <w:p>
+            <w:r>
+              <w:t>0</w:t>
+            </w:r>
+          </w:p>
         </w:tc>
       </w:tr>
     </w:tbl>
@@ -1541,13 +1555,21 @@
           <w:tcPr>
             <w:tcW w:w="3192" w:type="dxa"/>
           </w:tcPr>
-          <w:p/>
-        </w:tc>
-        <w:tc>
-          <w:tcPr>
-            <w:tcW w:w="3192" w:type="dxa"/>
-          </w:tcPr>
-          <w:p/>
+          <w:p>
+            <w:r>
+              <w:t>0</w:t>
+            </w:r>
+          </w:p>
+        </w:tc>
+        <w:tc>
+          <w:tcPr>
+            <w:tcW w:w="3192" w:type="dxa"/>
+          </w:tcPr>
+          <w:p>
+            <w:r>
+              <w:t>0</w:t>
+            </w:r>
+          </w:p>
         </w:tc>
       </w:tr>
       <w:tr>
@@ -1568,13 +1590,21 @@
           <w:tcPr>
             <w:tcW w:w="3192" w:type="dxa"/>
           </w:tcPr>
-          <w:p/>
-        </w:tc>
-        <w:tc>
-          <w:tcPr>
-            <w:tcW w:w="3192" w:type="dxa"/>
-          </w:tcPr>
-          <w:p/>
+          <w:p>
+            <w:r>
+              <w:t>0</w:t>
+            </w:r>
+          </w:p>
+        </w:tc>
+        <w:tc>
+          <w:tcPr>
+            <w:tcW w:w="3192" w:type="dxa"/>
+          </w:tcPr>
+          <w:p>
+            <w:r>
+              <w:t>0</w:t>
+            </w:r>
+          </w:p>
         </w:tc>
       </w:tr>
       <w:tr>
@@ -1595,13 +1625,21 @@
           <w:tcPr>
             <w:tcW w:w="3192" w:type="dxa"/>
           </w:tcPr>
-          <w:p/>
-        </w:tc>
-        <w:tc>
-          <w:tcPr>
-            <w:tcW w:w="3192" w:type="dxa"/>
-          </w:tcPr>
-          <w:p/>
+          <w:p>
+            <w:r>
+              <w:t>4</w:t>
+            </w:r>
+          </w:p>
+        </w:tc>
+        <w:tc>
+          <w:tcPr>
+            <w:tcW w:w="3192" w:type="dxa"/>
+          </w:tcPr>
+          <w:p>
+            <w:r>
+              <w:t>2</w:t>
+            </w:r>
+          </w:p>
         </w:tc>
       </w:tr>
       <w:tr>
@@ -1622,13 +1660,21 @@
           <w:tcPr>
             <w:tcW w:w="3192" w:type="dxa"/>
           </w:tcPr>
-          <w:p/>
-        </w:tc>
-        <w:tc>
-          <w:tcPr>
-            <w:tcW w:w="3192" w:type="dxa"/>
-          </w:tcPr>
-          <w:p/>
+          <w:p>
+            <w:r>
+              <w:t>2</w:t>
+            </w:r>
+          </w:p>
+        </w:tc>
+        <w:tc>
+          <w:tcPr>
+            <w:tcW w:w="3192" w:type="dxa"/>
+          </w:tcPr>
+          <w:p>
+            <w:r>
+              <w:t>3</w:t>
+            </w:r>
+          </w:p>
         </w:tc>
       </w:tr>
       <w:tr>
@@ -1649,13 +1695,21 @@
           <w:tcPr>
             <w:tcW w:w="3192" w:type="dxa"/>
           </w:tcPr>
-          <w:p/>
-        </w:tc>
-        <w:tc>
-          <w:tcPr>
-            <w:tcW w:w="3192" w:type="dxa"/>
-          </w:tcPr>
-          <w:p/>
+          <w:p>
+            <w:r>
+              <w:t>3</w:t>
+            </w:r>
+          </w:p>
+        </w:tc>
+        <w:tc>
+          <w:tcPr>
+            <w:tcW w:w="3192" w:type="dxa"/>
+          </w:tcPr>
+          <w:p>
+            <w:r>
+              <w:t>3</w:t>
+            </w:r>
+          </w:p>
         </w:tc>
       </w:tr>
       <w:tr>
@@ -1676,7 +1730,11 @@
           <w:tcPr>
             <w:tcW w:w="3192" w:type="dxa"/>
           </w:tcPr>
-          <w:p/>
+          <w:p>
+            <w:r>
+              <w:t>4</w:t>
+            </w:r>
+          </w:p>
         </w:tc>
         <w:tc>
           <w:tcPr>
@@ -1703,7 +1761,11 @@
           <w:tcPr>
             <w:tcW w:w="3192" w:type="dxa"/>
           </w:tcPr>
-          <w:p/>
+          <w:p>
+            <w:r>
+              <w:t>3</w:t>
+            </w:r>
+          </w:p>
         </w:tc>
         <w:tc>
           <w:tcPr>
@@ -2115,6 +2177,35 @@
       </w:r>
     </w:p>
     <w:p>
+      <w:r>
+        <w:t>Implemented the error diffusion technique</w:t>
+      </w:r>
+    </w:p>
+    <w:p>
+      <w:r>
+        <w:t>Added VIP synchronization and had unsuccessful test with grayscale images</w:t>
+      </w:r>
+      <w:r>
+        <w:t>.</w:t>
+      </w:r>
+      <w:r>
+        <w:t xml:space="preserve">  With the VIP synchronization, I had to change the BufferedImage image type from TYPE_INT_ARGB to TYPE_INT_RGB to get the encoded images to print to the file properly.</w:t>
+      </w:r>
+      <w:r>
+        <w:t xml:space="preserve">  The alpha value was never being set to 100% so the images were being printed fully transparent.</w:t>
+      </w:r>
+      <w:bookmarkStart w:id="0" w:name="_GoBack"/>
+      <w:bookmarkEnd w:id="0"/>
+      <w:r>
+        <w:t xml:space="preserve">  The decryption worked fine, but the encoded images did not show the cover images and you could see portions of the secret message.</w:t>
+      </w:r>
+    </w:p>
+    <w:p>
+      <w:r>
+        <w:t>Then for sanity break, fixed the frames to appear in the center of the screen because popping up in the left hand corner really bothered me.</w:t>
+      </w:r>
+    </w:p>
+    <w:p>
       <w:pPr>
         <w:pStyle w:val="Heading1"/>
       </w:pPr>
@@ -2132,6 +2223,7 @@
         <w:pStyle w:val="Heading1"/>
       </w:pPr>
       <w:r>
+        <w:lastRenderedPageBreak/>
         <w:t>Post Mortem</w:t>
       </w:r>
     </w:p>
@@ -2621,7 +2713,7 @@
         <w:rStyle w:val="PageNumber"/>
         <w:noProof/>
       </w:rPr>
-      <w:t>3</w:t>
+      <w:t>4</w:t>
     </w:r>
     <w:r>
       <w:rPr>
@@ -4602,7 +4694,7 @@
 </file>
 
 <file path=customXml/itemProps1.xml><?xml version="1.0" encoding="utf-8"?>
-<ds:datastoreItem xmlns:ds="http://schemas.openxmlformats.org/officeDocument/2006/customXml" ds:itemID="{235CBA44-97C6-C845-A08A-C9EBFDC25D24}">
+<ds:datastoreItem xmlns:ds="http://schemas.openxmlformats.org/officeDocument/2006/customXml" ds:itemID="{79F2BFCB-0E1C-114A-A80B-22A8D38C78F0}">
   <ds:schemaRefs>
     <ds:schemaRef ds:uri="http://schemas.openxmlformats.org/officeDocument/2006/bibliography"/>
   </ds:schemaRefs>

</xml_diff>